<commit_message>
updated models and text
</commit_message>
<xml_diff>
--- a/thesis writing(proposal, chapters etc/Table Templates (2).docx
+++ b/thesis writing(proposal, chapters etc/Table Templates (2).docx
@@ -5637,6 +5637,12 @@
             <w:insideH w:val="single" w:color="auto" w:sz="4" w:space="0"/>
             <w:insideV w:val="single" w:color="auto" w:sz="4" w:space="0"/>
           </w:tblBorders>
+          <w:tblCellMar>
+            <w:top w:w="0" w:type="dxa"/>
+            <w:left w:w="108" w:type="dxa"/>
+            <w:bottom w:w="0" w:type="dxa"/>
+            <w:right w:w="108" w:type="dxa"/>
+          </w:tblCellMar>
         </w:tblPrEx>
         <w:tc>
           <w:tcPr>
@@ -21699,27 +21705,7 @@
                 <w:szCs w:val="20"/>
                 <w:lang w:val="en-US"/>
               </w:rPr>
-              <w:t xml:space="preserve">Crowd size does not significantly alter the influence of crowd support on team performance </w:t>
-            </w:r>
-            <w:r>
-              <w:rPr>
-                <w:rFonts w:hint="default" w:ascii="Times New Roman" w:hAnsi="Times New Roman" w:cs="Times New Roman"/>
-                <w:color w:val="000000"/>
-                <w:sz w:val="20"/>
-                <w:szCs w:val="20"/>
-                <w:lang w:val="en-US"/>
-              </w:rPr>
-              <w:t xml:space="preserve">( ax = , p = ) </w:t>
-            </w:r>
-            <w:r>
-              <w:rPr>
-                <w:rFonts w:hint="default" w:ascii="Times New Roman" w:hAnsi="Times New Roman" w:cs="Times New Roman"/>
-                <w:color w:val="000000"/>
-                <w:sz w:val="20"/>
-                <w:szCs w:val="20"/>
-                <w:lang w:val="en-US"/>
-              </w:rPr>
-              <w:t xml:space="preserve"> </w:t>
+              <w:t xml:space="preserve">Crowd size does not significantly alter the influence of crowd support on team performance ( ax = , p = )  </w:t>
             </w:r>
           </w:p>
         </w:tc>
@@ -22882,13 +22868,555 @@
               </w:rPr>
               <w:t xml:space="preserve">The amount of playing time for foreigners does not significantly alter the influence of crowd support on referee bias(ax = , p = ) </w:t>
             </w:r>
-            <w:bookmarkStart w:id="0" w:name="_GoBack"/>
-            <w:bookmarkEnd w:id="0"/>
           </w:p>
         </w:tc>
       </w:tr>
     </w:tbl>
     <w:p/>
+    <w:tbl>
+      <w:tblPr>
+        <w:tblStyle w:val="10"/>
+        <w:tblpPr w:leftFromText="141" w:rightFromText="141" w:vertAnchor="text" w:horzAnchor="margin" w:tblpX="1" w:tblpY="290"/>
+        <w:tblW w:w="0" w:type="auto"/>
+        <w:tblInd w:w="0" w:type="dxa"/>
+        <w:tblBorders>
+          <w:top w:val="none" w:color="auto" w:sz="0" w:space="0"/>
+          <w:left w:val="none" w:color="auto" w:sz="0" w:space="0"/>
+          <w:bottom w:val="none" w:color="auto" w:sz="0" w:space="0"/>
+          <w:right w:val="none" w:color="auto" w:sz="0" w:space="0"/>
+          <w:insideH w:val="none" w:color="auto" w:sz="0" w:space="0"/>
+          <w:insideV w:val="none" w:color="auto" w:sz="0" w:space="0"/>
+        </w:tblBorders>
+        <w:tblLayout w:type="autofit"/>
+        <w:tblCellMar>
+          <w:top w:w="0" w:type="dxa"/>
+          <w:left w:w="108" w:type="dxa"/>
+          <w:bottom w:w="0" w:type="dxa"/>
+          <w:right w:w="108" w:type="dxa"/>
+        </w:tblCellMar>
+      </w:tblPr>
+      <w:tblGrid>
+        <w:gridCol w:w="2063"/>
+        <w:gridCol w:w="1425"/>
+        <w:gridCol w:w="1305"/>
+      </w:tblGrid>
+      <w:tr>
+        <w:tblPrEx>
+          <w:tblBorders>
+            <w:top w:val="none" w:color="auto" w:sz="0" w:space="0"/>
+            <w:left w:val="none" w:color="auto" w:sz="0" w:space="0"/>
+            <w:bottom w:val="none" w:color="auto" w:sz="0" w:space="0"/>
+            <w:right w:val="none" w:color="auto" w:sz="0" w:space="0"/>
+            <w:insideH w:val="none" w:color="auto" w:sz="0" w:space="0"/>
+            <w:insideV w:val="none" w:color="auto" w:sz="0" w:space="0"/>
+          </w:tblBorders>
+          <w:tblCellMar>
+            <w:top w:w="0" w:type="dxa"/>
+            <w:left w:w="108" w:type="dxa"/>
+            <w:bottom w:w="0" w:type="dxa"/>
+            <w:right w:w="108" w:type="dxa"/>
+          </w:tblCellMar>
+        </w:tblPrEx>
+        <w:tc>
+          <w:tcPr>
+            <w:tcW w:w="2063" w:type="dxa"/>
+            <w:tcBorders>
+              <w:top w:val="single" w:color="auto" w:sz="4" w:space="0"/>
+              <w:bottom w:val="single" w:color="auto" w:sz="4" w:space="0"/>
+            </w:tcBorders>
+          </w:tcPr>
+          <w:p>
+            <w:pPr>
+              <w:spacing w:after="0" w:line="240" w:lineRule="auto"/>
+              <w:rPr>
+                <w:rFonts w:ascii="Times New Roman" w:hAnsi="Times New Roman" w:cs="Times New Roman"/>
+                <w:lang w:val="en-GB"/>
+              </w:rPr>
+            </w:pPr>
+          </w:p>
+        </w:tc>
+        <w:tc>
+          <w:tcPr>
+            <w:tcW w:w="1425" w:type="dxa"/>
+            <w:tcBorders>
+              <w:top w:val="single" w:color="auto" w:sz="4" w:space="0"/>
+              <w:bottom w:val="single" w:color="auto" w:sz="4" w:space="0"/>
+            </w:tcBorders>
+          </w:tcPr>
+          <w:p>
+            <w:pPr>
+              <w:spacing w:after="0" w:line="240" w:lineRule="auto"/>
+              <w:jc w:val="center"/>
+              <w:rPr>
+                <w:rFonts w:hint="default" w:ascii="Times New Roman" w:hAnsi="Times New Roman" w:cs="Times New Roman"/>
+                <w:b/>
+                <w:bCs/>
+                <w:lang w:val="en-US"/>
+              </w:rPr>
+            </w:pPr>
+            <w:r>
+              <w:rPr>
+                <w:rFonts w:hint="default" w:ascii="Times New Roman" w:hAnsi="Times New Roman" w:cs="Times New Roman"/>
+                <w:b/>
+                <w:bCs/>
+                <w:lang w:val="en-US"/>
+              </w:rPr>
+              <w:t>Points Difference</w:t>
+            </w:r>
+          </w:p>
+        </w:tc>
+        <w:tc>
+          <w:tcPr>
+            <w:tcW w:w="1305" w:type="dxa"/>
+            <w:tcBorders>
+              <w:top w:val="single" w:color="auto" w:sz="4" w:space="0"/>
+              <w:bottom w:val="single" w:color="auto" w:sz="4" w:space="0"/>
+            </w:tcBorders>
+          </w:tcPr>
+          <w:p>
+            <w:pPr>
+              <w:spacing w:after="0" w:line="240" w:lineRule="auto"/>
+              <w:jc w:val="center"/>
+              <w:rPr>
+                <w:rFonts w:hint="default" w:ascii="Times New Roman" w:hAnsi="Times New Roman" w:cs="Times New Roman"/>
+                <w:b/>
+                <w:bCs/>
+                <w:lang w:val="en-US"/>
+              </w:rPr>
+            </w:pPr>
+            <w:r>
+              <w:rPr>
+                <w:rFonts w:hint="default" w:ascii="Times New Roman" w:hAnsi="Times New Roman" w:cs="Times New Roman"/>
+                <w:b/>
+                <w:bCs/>
+                <w:lang w:val="en-US"/>
+              </w:rPr>
+              <w:t>Goal Difference</w:t>
+            </w:r>
+          </w:p>
+        </w:tc>
+      </w:tr>
+      <w:tr>
+        <w:tblPrEx>
+          <w:tblBorders>
+            <w:top w:val="none" w:color="auto" w:sz="0" w:space="0"/>
+            <w:left w:val="none" w:color="auto" w:sz="0" w:space="0"/>
+            <w:bottom w:val="none" w:color="auto" w:sz="0" w:space="0"/>
+            <w:right w:val="none" w:color="auto" w:sz="0" w:space="0"/>
+            <w:insideH w:val="none" w:color="auto" w:sz="0" w:space="0"/>
+            <w:insideV w:val="none" w:color="auto" w:sz="0" w:space="0"/>
+          </w:tblBorders>
+          <w:tblCellMar>
+            <w:top w:w="0" w:type="dxa"/>
+            <w:left w:w="108" w:type="dxa"/>
+            <w:bottom w:w="0" w:type="dxa"/>
+            <w:right w:w="108" w:type="dxa"/>
+          </w:tblCellMar>
+        </w:tblPrEx>
+        <w:tc>
+          <w:tcPr>
+            <w:tcW w:w="2063" w:type="dxa"/>
+          </w:tcPr>
+          <w:p>
+            <w:pPr>
+              <w:spacing w:after="0" w:line="240" w:lineRule="auto"/>
+              <w:rPr>
+                <w:rFonts w:hint="default" w:ascii="Times New Roman" w:hAnsi="Times New Roman" w:cs="Times New Roman"/>
+                <w:lang w:val="en-US"/>
+              </w:rPr>
+            </w:pPr>
+            <w:r>
+              <w:rPr>
+                <w:rFonts w:hint="default" w:ascii="Times New Roman" w:hAnsi="Times New Roman" w:cs="Times New Roman"/>
+                <w:lang w:val="en-US"/>
+              </w:rPr>
+              <w:t>Direct effect Low Occupancy</w:t>
+            </w:r>
+          </w:p>
+        </w:tc>
+        <w:tc>
+          <w:tcPr>
+            <w:tcW w:w="1425" w:type="dxa"/>
+          </w:tcPr>
+          <w:p>
+            <w:pPr>
+              <w:spacing w:after="0" w:line="240" w:lineRule="auto"/>
+              <w:jc w:val="center"/>
+              <w:rPr>
+                <w:rFonts w:hint="default" w:ascii="Times New Roman" w:hAnsi="Times New Roman" w:cs="Times New Roman"/>
+                <w:lang w:val="en-US"/>
+              </w:rPr>
+            </w:pPr>
+            <w:r>
+              <w:rPr>
+                <w:rFonts w:hint="default" w:ascii="Times New Roman" w:hAnsi="Times New Roman" w:cs="Times New Roman"/>
+                <w:lang w:val="en-US"/>
+              </w:rPr>
+              <w:t>-.339</w:t>
+            </w:r>
+            <w:r>
+              <w:rPr>
+                <w:rFonts w:hint="default" w:ascii="Times New Roman" w:hAnsi="Times New Roman" w:cs="Times New Roman"/>
+                <w:b/>
+                <w:bCs/>
+                <w:lang w:val="en-US"/>
+              </w:rPr>
+              <w:t>**</w:t>
+            </w:r>
+          </w:p>
+          <w:p>
+            <w:pPr>
+              <w:spacing w:after="0" w:line="240" w:lineRule="auto"/>
+              <w:jc w:val="center"/>
+              <w:rPr>
+                <w:rFonts w:hint="default" w:ascii="Times New Roman" w:hAnsi="Times New Roman" w:cs="Times New Roman"/>
+                <w:lang w:val="en-US"/>
+              </w:rPr>
+            </w:pPr>
+            <w:r>
+              <w:rPr>
+                <w:rFonts w:hint="default" w:ascii="Times New Roman" w:hAnsi="Times New Roman" w:cs="Times New Roman"/>
+                <w:lang w:val="en-US"/>
+              </w:rPr>
+              <w:t>(.112</w:t>
+            </w:r>
+            <w:bookmarkStart w:id="0" w:name="_GoBack"/>
+            <w:bookmarkEnd w:id="0"/>
+            <w:r>
+              <w:rPr>
+                <w:rFonts w:hint="default" w:ascii="Times New Roman" w:hAnsi="Times New Roman" w:cs="Times New Roman"/>
+                <w:lang w:val="en-US"/>
+              </w:rPr>
+              <w:t>)</w:t>
+            </w:r>
+          </w:p>
+        </w:tc>
+        <w:tc>
+          <w:tcPr>
+            <w:tcW w:w="1305" w:type="dxa"/>
+          </w:tcPr>
+          <w:p>
+            <w:pPr>
+              <w:spacing w:after="0" w:line="240" w:lineRule="auto"/>
+              <w:jc w:val="center"/>
+              <w:rPr>
+                <w:rFonts w:hint="default" w:ascii="Times New Roman" w:hAnsi="Times New Roman" w:cs="Times New Roman"/>
+                <w:b/>
+                <w:bCs/>
+                <w:lang w:val="en-US"/>
+              </w:rPr>
+            </w:pPr>
+            <w:r>
+              <w:rPr>
+                <w:rFonts w:hint="default" w:ascii="Times New Roman" w:hAnsi="Times New Roman" w:cs="Times New Roman"/>
+                <w:b/>
+                <w:bCs/>
+                <w:lang w:val="en-US"/>
+              </w:rPr>
+              <w:t>-.197</w:t>
+            </w:r>
+            <w:r>
+              <w:rPr>
+                <w:rFonts w:hint="default" w:ascii="Times New Roman" w:hAnsi="Times New Roman" w:cs="Times New Roman"/>
+                <w:b/>
+                <w:bCs/>
+                <w:lang w:val="en-US"/>
+              </w:rPr>
+              <w:t>**</w:t>
+            </w:r>
+          </w:p>
+          <w:p>
+            <w:pPr>
+              <w:spacing w:after="0" w:line="240" w:lineRule="auto"/>
+              <w:jc w:val="center"/>
+              <w:rPr>
+                <w:rFonts w:hint="default" w:ascii="Times New Roman" w:hAnsi="Times New Roman" w:cs="Times New Roman"/>
+                <w:lang w:val="en-US"/>
+              </w:rPr>
+            </w:pPr>
+            <w:r>
+              <w:rPr>
+                <w:rFonts w:hint="default" w:ascii="Times New Roman" w:hAnsi="Times New Roman" w:cs="Times New Roman"/>
+                <w:b/>
+                <w:bCs/>
+                <w:lang w:val="en-US"/>
+              </w:rPr>
+              <w:t>(.082)</w:t>
+            </w:r>
+          </w:p>
+        </w:tc>
+      </w:tr>
+      <w:tr>
+        <w:tblPrEx>
+          <w:tblBorders>
+            <w:top w:val="none" w:color="auto" w:sz="0" w:space="0"/>
+            <w:left w:val="none" w:color="auto" w:sz="0" w:space="0"/>
+            <w:bottom w:val="none" w:color="auto" w:sz="0" w:space="0"/>
+            <w:right w:val="none" w:color="auto" w:sz="0" w:space="0"/>
+            <w:insideH w:val="none" w:color="auto" w:sz="0" w:space="0"/>
+            <w:insideV w:val="none" w:color="auto" w:sz="0" w:space="0"/>
+          </w:tblBorders>
+          <w:tblCellMar>
+            <w:top w:w="0" w:type="dxa"/>
+            <w:left w:w="108" w:type="dxa"/>
+            <w:bottom w:w="0" w:type="dxa"/>
+            <w:right w:w="108" w:type="dxa"/>
+          </w:tblCellMar>
+        </w:tblPrEx>
+        <w:trPr>
+          <w:trHeight w:val="132" w:hRule="atLeast"/>
+        </w:trPr>
+        <w:tc>
+          <w:tcPr>
+            <w:tcW w:w="2063" w:type="dxa"/>
+          </w:tcPr>
+          <w:p>
+            <w:pPr>
+              <w:spacing w:after="0" w:line="240" w:lineRule="auto"/>
+              <w:rPr>
+                <w:rFonts w:hint="default" w:ascii="Times New Roman" w:hAnsi="Times New Roman" w:cs="Times New Roman"/>
+                <w:lang w:val="en-US"/>
+              </w:rPr>
+            </w:pPr>
+            <w:r>
+              <w:rPr>
+                <w:rFonts w:hint="default" w:ascii="Times New Roman" w:hAnsi="Times New Roman" w:cs="Times New Roman"/>
+                <w:lang w:val="en-US"/>
+              </w:rPr>
+              <w:t>Direct effect mean Occupancy</w:t>
+            </w:r>
+          </w:p>
+        </w:tc>
+        <w:tc>
+          <w:tcPr>
+            <w:tcW w:w="1425" w:type="dxa"/>
+          </w:tcPr>
+          <w:p>
+            <w:pPr>
+              <w:spacing w:after="0" w:line="240" w:lineRule="auto"/>
+              <w:jc w:val="center"/>
+              <w:rPr>
+                <w:rFonts w:hint="default" w:ascii="Times New Roman" w:hAnsi="Times New Roman" w:cs="Times New Roman"/>
+                <w:b/>
+                <w:bCs/>
+                <w:lang w:val="en-US"/>
+              </w:rPr>
+            </w:pPr>
+            <w:r>
+              <w:rPr>
+                <w:rFonts w:hint="default" w:ascii="Times New Roman" w:hAnsi="Times New Roman" w:cs="Times New Roman"/>
+                <w:b/>
+                <w:bCs/>
+                <w:lang w:val="en-US"/>
+              </w:rPr>
+              <w:t>-.538***</w:t>
+            </w:r>
+          </w:p>
+          <w:p>
+            <w:pPr>
+              <w:spacing w:after="0" w:line="240" w:lineRule="auto"/>
+              <w:jc w:val="center"/>
+              <w:rPr>
+                <w:rFonts w:hint="default" w:ascii="Times New Roman" w:hAnsi="Times New Roman" w:cs="Times New Roman"/>
+                <w:b/>
+                <w:bCs/>
+                <w:lang w:val="en-US"/>
+              </w:rPr>
+            </w:pPr>
+            <w:r>
+              <w:rPr>
+                <w:rFonts w:hint="default" w:ascii="Times New Roman" w:hAnsi="Times New Roman" w:cs="Times New Roman"/>
+                <w:b/>
+                <w:bCs/>
+                <w:lang w:val="en-US"/>
+              </w:rPr>
+              <w:t>(.112)</w:t>
+            </w:r>
+          </w:p>
+        </w:tc>
+        <w:tc>
+          <w:tcPr>
+            <w:tcW w:w="1305" w:type="dxa"/>
+          </w:tcPr>
+          <w:p>
+            <w:pPr>
+              <w:spacing w:after="0" w:line="240" w:lineRule="auto"/>
+              <w:jc w:val="center"/>
+              <w:rPr>
+                <w:rFonts w:hint="default" w:ascii="Times New Roman" w:hAnsi="Times New Roman" w:cs="Times New Roman"/>
+                <w:b/>
+                <w:bCs/>
+                <w:lang w:val="en-US"/>
+              </w:rPr>
+            </w:pPr>
+            <w:r>
+              <w:rPr>
+                <w:rFonts w:hint="default" w:ascii="Times New Roman" w:hAnsi="Times New Roman" w:cs="Times New Roman"/>
+                <w:b/>
+                <w:bCs/>
+                <w:lang w:val="en-US"/>
+              </w:rPr>
+              <w:t>-.356***</w:t>
+            </w:r>
+          </w:p>
+          <w:p>
+            <w:pPr>
+              <w:spacing w:after="0" w:line="240" w:lineRule="auto"/>
+              <w:jc w:val="center"/>
+              <w:rPr>
+                <w:rFonts w:hint="default" w:ascii="Times New Roman" w:hAnsi="Times New Roman" w:cs="Times New Roman"/>
+                <w:b/>
+                <w:bCs/>
+                <w:lang w:val="en-US"/>
+              </w:rPr>
+            </w:pPr>
+            <w:r>
+              <w:rPr>
+                <w:rFonts w:hint="default" w:ascii="Times New Roman" w:hAnsi="Times New Roman" w:cs="Times New Roman"/>
+                <w:b/>
+                <w:bCs/>
+                <w:lang w:val="en-US"/>
+              </w:rPr>
+              <w:t>(.083)</w:t>
+            </w:r>
+          </w:p>
+        </w:tc>
+      </w:tr>
+      <w:tr>
+        <w:tblPrEx>
+          <w:tblBorders>
+            <w:top w:val="none" w:color="auto" w:sz="0" w:space="0"/>
+            <w:left w:val="none" w:color="auto" w:sz="0" w:space="0"/>
+            <w:bottom w:val="none" w:color="auto" w:sz="0" w:space="0"/>
+            <w:right w:val="none" w:color="auto" w:sz="0" w:space="0"/>
+            <w:insideH w:val="none" w:color="auto" w:sz="0" w:space="0"/>
+            <w:insideV w:val="none" w:color="auto" w:sz="0" w:space="0"/>
+          </w:tblBorders>
+          <w:tblCellMar>
+            <w:top w:w="0" w:type="dxa"/>
+            <w:left w:w="108" w:type="dxa"/>
+            <w:bottom w:w="0" w:type="dxa"/>
+            <w:right w:w="108" w:type="dxa"/>
+          </w:tblCellMar>
+        </w:tblPrEx>
+        <w:trPr>
+          <w:trHeight w:val="132" w:hRule="atLeast"/>
+        </w:trPr>
+        <w:tc>
+          <w:tcPr>
+            <w:tcW w:w="2063" w:type="dxa"/>
+          </w:tcPr>
+          <w:p>
+            <w:pPr>
+              <w:spacing w:after="0" w:line="240" w:lineRule="auto"/>
+              <w:rPr>
+                <w:rFonts w:hint="default" w:ascii="Times New Roman" w:hAnsi="Times New Roman" w:cs="Times New Roman"/>
+                <w:lang w:val="en-US"/>
+              </w:rPr>
+            </w:pPr>
+            <w:r>
+              <w:rPr>
+                <w:rFonts w:hint="default" w:ascii="Times New Roman" w:hAnsi="Times New Roman" w:cs="Times New Roman"/>
+                <w:lang w:val="en-US"/>
+              </w:rPr>
+              <w:t>Direct Effect High Occupancy</w:t>
+            </w:r>
+          </w:p>
+        </w:tc>
+        <w:tc>
+          <w:tcPr>
+            <w:tcW w:w="1425" w:type="dxa"/>
+          </w:tcPr>
+          <w:p>
+            <w:pPr>
+              <w:spacing w:after="0" w:line="240" w:lineRule="auto"/>
+              <w:jc w:val="center"/>
+              <w:rPr>
+                <w:rFonts w:hint="default" w:ascii="Times New Roman" w:hAnsi="Times New Roman" w:cs="Times New Roman"/>
+                <w:b/>
+                <w:bCs/>
+                <w:lang w:val="en-US"/>
+              </w:rPr>
+            </w:pPr>
+            <w:r>
+              <w:rPr>
+                <w:rFonts w:hint="default" w:ascii="Times New Roman" w:hAnsi="Times New Roman" w:cs="Times New Roman"/>
+                <w:b/>
+                <w:bCs/>
+                <w:lang w:val="en-US"/>
+              </w:rPr>
+              <w:t>-.737***</w:t>
+            </w:r>
+          </w:p>
+          <w:p>
+            <w:pPr>
+              <w:spacing w:after="0" w:line="240" w:lineRule="auto"/>
+              <w:jc w:val="center"/>
+              <w:rPr>
+                <w:rFonts w:hint="default" w:ascii="Times New Roman" w:hAnsi="Times New Roman" w:cs="Times New Roman"/>
+                <w:lang w:val="en-US"/>
+              </w:rPr>
+            </w:pPr>
+            <w:r>
+              <w:rPr>
+                <w:rFonts w:hint="default" w:ascii="Times New Roman" w:hAnsi="Times New Roman" w:cs="Times New Roman"/>
+                <w:b/>
+                <w:bCs/>
+                <w:lang w:val="en-US"/>
+              </w:rPr>
+              <w:t>(.147)</w:t>
+            </w:r>
+          </w:p>
+        </w:tc>
+        <w:tc>
+          <w:tcPr>
+            <w:tcW w:w="1305" w:type="dxa"/>
+          </w:tcPr>
+          <w:p>
+            <w:pPr>
+              <w:spacing w:after="0" w:line="240" w:lineRule="auto"/>
+              <w:jc w:val="center"/>
+              <w:rPr>
+                <w:rFonts w:hint="default" w:ascii="Times New Roman" w:hAnsi="Times New Roman" w:cs="Times New Roman"/>
+                <w:b/>
+                <w:bCs/>
+                <w:lang w:val="en-US"/>
+              </w:rPr>
+            </w:pPr>
+            <w:r>
+              <w:rPr>
+                <w:rFonts w:hint="default" w:ascii="Times New Roman" w:hAnsi="Times New Roman" w:cs="Times New Roman"/>
+                <w:b/>
+                <w:bCs/>
+                <w:lang w:val="en-US"/>
+              </w:rPr>
+              <w:t>-.514***</w:t>
+            </w:r>
+          </w:p>
+          <w:p>
+            <w:pPr>
+              <w:spacing w:after="0" w:line="240" w:lineRule="auto"/>
+              <w:jc w:val="center"/>
+              <w:rPr>
+                <w:rFonts w:hint="default" w:ascii="Times New Roman" w:hAnsi="Times New Roman" w:cs="Times New Roman"/>
+                <w:b/>
+                <w:bCs/>
+                <w:lang w:val="en-US"/>
+              </w:rPr>
+            </w:pPr>
+            <w:r>
+              <w:rPr>
+                <w:rFonts w:hint="default" w:ascii="Times New Roman" w:hAnsi="Times New Roman" w:cs="Times New Roman"/>
+                <w:b/>
+                <w:bCs/>
+                <w:lang w:val="en-US"/>
+              </w:rPr>
+              <w:t>(.107)</w:t>
+            </w:r>
+          </w:p>
+        </w:tc>
+      </w:tr>
+    </w:tbl>
     <w:p>
       <w:pPr>
         <w:rPr>

</xml_diff>